<commit_message>
basic tokenization workin and some docs ig
</commit_message>
<xml_diff>
--- a/Docs/MAAL DOCS.docx
+++ b/Docs/MAAL DOCS.docx
@@ -7,6 +7,7 @@
         <w:jc w:val="center"/>
         <w:rPr>
           <w:b/>
+          <w:lang w:val="en-US"/>
         </w:rPr>
       </w:pPr>
       <w:r>
@@ -14,49 +15,932 @@
           <w:b/>
           <w:sz w:val="44"/>
           <w:szCs w:val="40"/>
+          <w:lang w:val="en-US"/>
         </w:rPr>
         <w:t>MAAL DOCS</w:t>
       </w:r>
     </w:p>
-    <w:p/>
-    <w:p/>
-    <w:p/>
-    <w:p>
-      <w:r>
+    <w:p>
+      <w:pPr>
+        <w:rPr>
+          <w:lang w:val="en-US"/>
+        </w:rPr>
+      </w:pPr>
+    </w:p>
+    <w:p>
+      <w:pPr>
+        <w:rPr>
+          <w:lang w:val="en-US"/>
+        </w:rPr>
+      </w:pPr>
+    </w:p>
+    <w:p>
+      <w:pPr>
+        <w:rPr>
+          <w:lang w:val="en-US"/>
+        </w:rPr>
+      </w:pPr>
+    </w:p>
+    <w:p>
+      <w:pPr>
+        <w:rPr>
+          <w:b/>
+          <w:lang w:val="en-US"/>
+        </w:rPr>
+      </w:pPr>
+      <w:r>
+        <w:rPr>
+          <w:b/>
+          <w:sz w:val="28"/>
+          <w:szCs w:val="24"/>
+          <w:lang w:val="en-US"/>
+        </w:rPr>
+        <w:t>Datatypes:</w:t>
+      </w:r>
+    </w:p>
+    <w:p>
+      <w:pPr>
+        <w:pStyle w:val="Listenabsatz"/>
+        <w:numPr>
+          <w:ilvl w:val="0"/>
+          <w:numId w:val="1"/>
+        </w:numPr>
+        <w:rPr>
+          <w:lang w:val="en-US"/>
+        </w:rPr>
+      </w:pPr>
+      <w:r>
+        <w:rPr>
+          <w:lang w:val="en-US"/>
+        </w:rPr>
+        <w:t>INT</w:t>
+      </w:r>
+    </w:p>
+    <w:p>
+      <w:pPr>
+        <w:pStyle w:val="Listenabsatz"/>
+        <w:numPr>
+          <w:ilvl w:val="0"/>
+          <w:numId w:val="1"/>
+        </w:numPr>
+        <w:rPr>
+          <w:lang w:val="en-US"/>
+        </w:rPr>
+      </w:pPr>
+      <w:r>
+        <w:rPr>
+          <w:lang w:val="en-US"/>
+        </w:rPr>
+        <w:t>LONG</w:t>
+      </w:r>
+    </w:p>
+    <w:p>
+      <w:pPr>
+        <w:pStyle w:val="Listenabsatz"/>
+        <w:numPr>
+          <w:ilvl w:val="0"/>
+          <w:numId w:val="1"/>
+        </w:numPr>
+        <w:rPr>
+          <w:lang w:val="en-US"/>
+        </w:rPr>
+      </w:pPr>
+      <w:r>
+        <w:rPr>
+          <w:lang w:val="en-US"/>
+        </w:rPr>
+        <w:t>ULONG</w:t>
+      </w:r>
+    </w:p>
+    <w:p>
+      <w:pPr>
+        <w:pStyle w:val="Listenabsatz"/>
+        <w:numPr>
+          <w:ilvl w:val="0"/>
+          <w:numId w:val="1"/>
+        </w:numPr>
+        <w:rPr>
+          <w:lang w:val="en-US"/>
+        </w:rPr>
+      </w:pPr>
+      <w:r>
+        <w:rPr>
+          <w:lang w:val="en-US"/>
+        </w:rPr>
+        <w:t>BYTE</w:t>
+      </w:r>
+    </w:p>
+    <w:p>
+      <w:pPr>
+        <w:pStyle w:val="Listenabsatz"/>
+        <w:numPr>
+          <w:ilvl w:val="0"/>
+          <w:numId w:val="1"/>
+        </w:numPr>
+        <w:rPr>
+          <w:lang w:val="en-US"/>
+        </w:rPr>
+      </w:pPr>
+      <w:r>
+        <w:rPr>
+          <w:lang w:val="en-US"/>
+        </w:rPr>
+        <w:t>CHAR</w:t>
+      </w:r>
+    </w:p>
+    <w:p>
+      <w:pPr>
+        <w:pStyle w:val="Listenabsatz"/>
+        <w:numPr>
+          <w:ilvl w:val="0"/>
+          <w:numId w:val="1"/>
+        </w:numPr>
+        <w:rPr>
+          <w:lang w:val="en-US"/>
+        </w:rPr>
+      </w:pPr>
+      <w:r>
+        <w:rPr>
+          <w:lang w:val="en-US"/>
+        </w:rPr>
+        <w:t>FLOAT</w:t>
+      </w:r>
+    </w:p>
+    <w:p>
+      <w:pPr>
+        <w:pStyle w:val="Listenabsatz"/>
+        <w:numPr>
+          <w:ilvl w:val="0"/>
+          <w:numId w:val="1"/>
+        </w:numPr>
+        <w:rPr>
+          <w:lang w:val="en-US"/>
+        </w:rPr>
+      </w:pPr>
+      <w:r>
+        <w:rPr>
+          <w:lang w:val="en-US"/>
+        </w:rPr>
+        <w:t>DOUBLE</w:t>
+      </w:r>
+    </w:p>
+    <w:p>
+      <w:pPr>
+        <w:pStyle w:val="Listenabsatz"/>
+        <w:numPr>
+          <w:ilvl w:val="0"/>
+          <w:numId w:val="1"/>
+        </w:numPr>
+        <w:rPr>
+          <w:lang w:val="en-US"/>
+        </w:rPr>
+      </w:pPr>
+      <w:r>
+        <w:rPr>
+          <w:lang w:val="en-US"/>
+        </w:rPr>
+        <w:t>BOOL</w:t>
+      </w:r>
+    </w:p>
+    <w:p>
+      <w:pPr>
+        <w:pStyle w:val="Listenabsatz"/>
+        <w:numPr>
+          <w:ilvl w:val="0"/>
+          <w:numId w:val="1"/>
+        </w:numPr>
+        <w:rPr>
+          <w:lang w:val="en-US"/>
+        </w:rPr>
+      </w:pPr>
+      <w:r>
+        <w:rPr>
+          <w:lang w:val="en-US"/>
+        </w:rPr>
+        <w:t>POINTERS (INT*, CHAR*, DOUBLE**, etc.)</w:t>
+      </w:r>
+    </w:p>
+    <w:p>
+      <w:pPr>
+        <w:rPr>
+          <w:lang w:val="en-US"/>
+        </w:rPr>
+      </w:pPr>
+    </w:p>
+    <w:p>
+      <w:pPr>
+        <w:rPr>
+          <w:b/>
+          <w:lang w:val="en-US"/>
+        </w:rPr>
+      </w:pPr>
+      <w:r>
+        <w:rPr>
+          <w:b/>
+          <w:sz w:val="28"/>
+          <w:szCs w:val="24"/>
+          <w:lang w:val="en-US"/>
+        </w:rPr>
         <w:t>Variables</w:t>
       </w:r>
     </w:p>
-    <w:p/>
-    <w:p>
+    <w:p>
+      <w:pPr>
+        <w:rPr>
+          <w:lang w:val="en-US"/>
+        </w:rPr>
+      </w:pPr>
+      <w:r>
+        <w:rPr>
+          <w:lang w:val="en-US"/>
+        </w:rPr>
+        <w:t>(Datatype) (</w:t>
+      </w:r>
       <w:proofErr w:type="spellStart"/>
       <w:r>
+        <w:rPr>
+          <w:lang w:val="en-US"/>
+        </w:rPr>
+        <w:t>Varname</w:t>
+      </w:r>
+      <w:proofErr w:type="spellEnd"/>
+      <w:r>
+        <w:rPr>
+          <w:lang w:val="en-US"/>
+        </w:rPr>
+        <w:t>) = (Value</w:t>
+      </w:r>
+      <w:proofErr w:type="gramStart"/>
+      <w:r>
+        <w:rPr>
+          <w:lang w:val="en-US"/>
+        </w:rPr>
+        <w:t>);</w:t>
+      </w:r>
+      <w:proofErr w:type="gramEnd"/>
+    </w:p>
+    <w:p>
+      <w:pPr>
+        <w:rPr>
+          <w:lang w:val="en-US"/>
+        </w:rPr>
+      </w:pPr>
+    </w:p>
+    <w:p>
+      <w:pPr>
+        <w:rPr>
+          <w:lang w:val="en-US"/>
+        </w:rPr>
+      </w:pPr>
+    </w:p>
+    <w:p>
+      <w:pPr>
+        <w:rPr>
+          <w:lang w:val="en-US"/>
+        </w:rPr>
+      </w:pPr>
+    </w:p>
+    <w:p>
+      <w:pPr>
+        <w:rPr>
+          <w:b/>
+          <w:sz w:val="28"/>
+          <w:szCs w:val="24"/>
+          <w:lang w:val="en-US"/>
+        </w:rPr>
+      </w:pPr>
+      <w:r>
+        <w:rPr>
+          <w:b/>
+          <w:sz w:val="28"/>
+          <w:szCs w:val="24"/>
+          <w:lang w:val="en-US"/>
+        </w:rPr>
         <w:t>Operations</w:t>
       </w:r>
-      <w:proofErr w:type="spellEnd"/>
-    </w:p>
-    <w:p/>
-    <w:p>
-      <w:r>
+    </w:p>
+    <w:p>
+      <w:pPr>
+        <w:rPr>
+          <w:lang w:val="en-US"/>
+        </w:rPr>
+      </w:pPr>
+    </w:p>
+    <w:p>
+      <w:pPr>
+        <w:rPr>
+          <w:b/>
+          <w:lang w:val="en-US"/>
+        </w:rPr>
+      </w:pPr>
+      <w:r>
+        <w:rPr>
+          <w:b/>
+          <w:lang w:val="en-US"/>
+        </w:rPr>
+        <w:t>Math:</w:t>
+      </w:r>
+    </w:p>
+    <w:p>
+      <w:pPr>
+        <w:pStyle w:val="Listenabsatz"/>
+        <w:numPr>
+          <w:ilvl w:val="0"/>
+          <w:numId w:val="1"/>
+        </w:numPr>
+        <w:rPr>
+          <w:lang w:val="en-US"/>
+        </w:rPr>
+      </w:pPr>
+      <w:r>
+        <w:rPr>
+          <w:lang w:val="en-US"/>
+        </w:rPr>
+        <w:t>+</w:t>
+      </w:r>
+    </w:p>
+    <w:p>
+      <w:pPr>
+        <w:pStyle w:val="Listenabsatz"/>
+        <w:numPr>
+          <w:ilvl w:val="0"/>
+          <w:numId w:val="1"/>
+        </w:numPr>
+        <w:rPr>
+          <w:lang w:val="en-US"/>
+        </w:rPr>
+      </w:pPr>
+      <w:r>
+        <w:rPr>
+          <w:lang w:val="en-US"/>
+        </w:rPr>
+        <w:t>-</w:t>
+      </w:r>
+    </w:p>
+    <w:p>
+      <w:pPr>
+        <w:pStyle w:val="Listenabsatz"/>
+        <w:numPr>
+          <w:ilvl w:val="0"/>
+          <w:numId w:val="1"/>
+        </w:numPr>
+        <w:rPr>
+          <w:lang w:val="en-US"/>
+        </w:rPr>
+      </w:pPr>
+      <w:r>
+        <w:rPr>
+          <w:lang w:val="en-US"/>
+        </w:rPr>
+        <w:t>*</w:t>
+      </w:r>
+    </w:p>
+    <w:p>
+      <w:pPr>
+        <w:pStyle w:val="Listenabsatz"/>
+        <w:numPr>
+          <w:ilvl w:val="0"/>
+          <w:numId w:val="1"/>
+        </w:numPr>
+        <w:rPr>
+          <w:lang w:val="en-US"/>
+        </w:rPr>
+      </w:pPr>
+      <w:r>
+        <w:rPr>
+          <w:lang w:val="en-US"/>
+        </w:rPr>
+        <w:t>/</w:t>
+      </w:r>
+    </w:p>
+    <w:p>
+      <w:pPr>
+        <w:pStyle w:val="Listenabsatz"/>
+        <w:numPr>
+          <w:ilvl w:val="0"/>
+          <w:numId w:val="1"/>
+        </w:numPr>
+        <w:rPr>
+          <w:lang w:val="en-US"/>
+        </w:rPr>
+      </w:pPr>
+      <w:r>
+        <w:rPr>
+          <w:lang w:val="en-US"/>
+        </w:rPr>
+        <w:t>%</w:t>
+      </w:r>
+    </w:p>
+    <w:p>
+      <w:pPr>
+        <w:rPr>
+          <w:lang w:val="en-US"/>
+        </w:rPr>
+      </w:pPr>
+    </w:p>
+    <w:p>
+      <w:pPr>
+        <w:rPr>
+          <w:b/>
+          <w:lang w:val="en-US"/>
+        </w:rPr>
+      </w:pPr>
+      <w:r>
+        <w:rPr>
+          <w:b/>
+          <w:lang w:val="en-US"/>
+        </w:rPr>
+        <w:t>Comparison</w:t>
+      </w:r>
+      <w:r>
+        <w:rPr>
+          <w:b/>
+          <w:lang w:val="en-US"/>
+        </w:rPr>
+        <w:t>:</w:t>
+      </w:r>
+    </w:p>
+    <w:p>
+      <w:pPr>
+        <w:pStyle w:val="Listenabsatz"/>
+        <w:numPr>
+          <w:ilvl w:val="0"/>
+          <w:numId w:val="1"/>
+        </w:numPr>
+        <w:rPr>
+          <w:lang w:val="en-US"/>
+        </w:rPr>
+      </w:pPr>
+      <w:r>
+        <w:rPr>
+          <w:lang w:val="en-US"/>
+        </w:rPr>
+        <w:t>==</w:t>
+      </w:r>
+    </w:p>
+    <w:p>
+      <w:pPr>
+        <w:pStyle w:val="Listenabsatz"/>
+        <w:numPr>
+          <w:ilvl w:val="0"/>
+          <w:numId w:val="1"/>
+        </w:numPr>
+        <w:rPr>
+          <w:lang w:val="en-US"/>
+        </w:rPr>
+      </w:pPr>
+      <w:r>
+        <w:rPr>
+          <w:lang w:val="en-US"/>
+        </w:rPr>
+        <w:t>!=</w:t>
+      </w:r>
+    </w:p>
+    <w:p>
+      <w:pPr>
+        <w:pStyle w:val="Listenabsatz"/>
+        <w:numPr>
+          <w:ilvl w:val="0"/>
+          <w:numId w:val="1"/>
+        </w:numPr>
+        <w:rPr>
+          <w:lang w:val="en-US"/>
+        </w:rPr>
+      </w:pPr>
+      <w:r>
+        <w:rPr>
+          <w:lang w:val="en-US"/>
+        </w:rPr>
+        <w:t>&gt;</w:t>
+      </w:r>
+    </w:p>
+    <w:p>
+      <w:pPr>
+        <w:pStyle w:val="Listenabsatz"/>
+        <w:numPr>
+          <w:ilvl w:val="0"/>
+          <w:numId w:val="1"/>
+        </w:numPr>
+        <w:rPr>
+          <w:lang w:val="en-US"/>
+        </w:rPr>
+      </w:pPr>
+      <w:r>
+        <w:rPr>
+          <w:lang w:val="en-US"/>
+        </w:rPr>
+        <w:t>&lt;</w:t>
+      </w:r>
+    </w:p>
+    <w:p>
+      <w:pPr>
+        <w:pStyle w:val="Listenabsatz"/>
+        <w:numPr>
+          <w:ilvl w:val="0"/>
+          <w:numId w:val="1"/>
+        </w:numPr>
+        <w:rPr>
+          <w:lang w:val="en-US"/>
+        </w:rPr>
+      </w:pPr>
+      <w:r>
+        <w:rPr>
+          <w:lang w:val="en-US"/>
+        </w:rPr>
+        <w:t>&gt;=</w:t>
+      </w:r>
+    </w:p>
+    <w:p>
+      <w:pPr>
+        <w:pStyle w:val="Listenabsatz"/>
+        <w:numPr>
+          <w:ilvl w:val="0"/>
+          <w:numId w:val="1"/>
+        </w:numPr>
+        <w:rPr>
+          <w:lang w:val="en-US"/>
+        </w:rPr>
+      </w:pPr>
+      <w:r>
+        <w:rPr>
+          <w:lang w:val="en-US"/>
+        </w:rPr>
+        <w:t>&lt;=</w:t>
+      </w:r>
+    </w:p>
+    <w:p>
+      <w:pPr>
+        <w:rPr>
+          <w:lang w:val="en-US"/>
+        </w:rPr>
+      </w:pPr>
+    </w:p>
+    <w:p>
+      <w:pPr>
+        <w:rPr>
+          <w:b/>
+          <w:lang w:val="en-US"/>
+        </w:rPr>
+      </w:pPr>
+      <w:r>
+        <w:rPr>
+          <w:b/>
+          <w:lang w:val="en-US"/>
+        </w:rPr>
+        <w:t>Logic</w:t>
+      </w:r>
+      <w:r>
+        <w:rPr>
+          <w:b/>
+          <w:lang w:val="en-US"/>
+        </w:rPr>
+        <w:t>:</w:t>
+      </w:r>
+    </w:p>
+    <w:p>
+      <w:pPr>
+        <w:pStyle w:val="Listenabsatz"/>
+        <w:numPr>
+          <w:ilvl w:val="0"/>
+          <w:numId w:val="1"/>
+        </w:numPr>
+        <w:rPr>
+          <w:lang w:val="en-US"/>
+        </w:rPr>
+      </w:pPr>
+      <w:r>
+        <w:rPr>
+          <w:lang w:val="en-US"/>
+        </w:rPr>
+        <w:t>&amp;&amp;</w:t>
+      </w:r>
+    </w:p>
+    <w:p>
+      <w:pPr>
+        <w:pStyle w:val="Listenabsatz"/>
+        <w:numPr>
+          <w:ilvl w:val="0"/>
+          <w:numId w:val="1"/>
+        </w:numPr>
+        <w:rPr>
+          <w:lang w:val="en-US"/>
+        </w:rPr>
+      </w:pPr>
+      <w:r>
+        <w:rPr>
+          <w:lang w:val="en-US"/>
+        </w:rPr>
+        <w:t>||</w:t>
+      </w:r>
+    </w:p>
+    <w:p>
+      <w:pPr>
+        <w:pStyle w:val="Listenabsatz"/>
+        <w:numPr>
+          <w:ilvl w:val="0"/>
+          <w:numId w:val="1"/>
+        </w:numPr>
+        <w:rPr>
+          <w:lang w:val="en-US"/>
+        </w:rPr>
+      </w:pPr>
+      <w:r>
+        <w:rPr>
+          <w:lang w:val="en-US"/>
+        </w:rPr>
+        <w:t>!</w:t>
+      </w:r>
+    </w:p>
+    <w:p>
+      <w:pPr>
+        <w:rPr>
+          <w:lang w:val="en-US"/>
+        </w:rPr>
+      </w:pPr>
+    </w:p>
+    <w:p>
+      <w:pPr>
+        <w:rPr>
+          <w:lang w:val="en-US"/>
+        </w:rPr>
+      </w:pPr>
+      <w:r>
+        <w:rPr>
+          <w:b/>
+          <w:lang w:val="en-US"/>
+        </w:rPr>
+        <w:t>Bit Logic:</w:t>
+      </w:r>
+    </w:p>
+    <w:p>
+      <w:pPr>
+        <w:pStyle w:val="Listenabsatz"/>
+        <w:numPr>
+          <w:ilvl w:val="0"/>
+          <w:numId w:val="1"/>
+        </w:numPr>
+        <w:rPr>
+          <w:lang w:val="en-US"/>
+        </w:rPr>
+      </w:pPr>
+      <w:r>
+        <w:rPr>
+          <w:lang w:val="en-US"/>
+        </w:rPr>
+        <w:t>&amp;</w:t>
+      </w:r>
+    </w:p>
+    <w:p>
+      <w:pPr>
+        <w:pStyle w:val="Listenabsatz"/>
+        <w:numPr>
+          <w:ilvl w:val="0"/>
+          <w:numId w:val="1"/>
+        </w:numPr>
+        <w:rPr>
+          <w:lang w:val="en-US"/>
+        </w:rPr>
+      </w:pPr>
+      <w:r>
+        <w:rPr>
+          <w:lang w:val="en-US"/>
+        </w:rPr>
+        <w:t>|</w:t>
+      </w:r>
+    </w:p>
+    <w:p>
+      <w:pPr>
+        <w:pStyle w:val="Listenabsatz"/>
+        <w:numPr>
+          <w:ilvl w:val="0"/>
+          <w:numId w:val="1"/>
+        </w:numPr>
+        <w:rPr>
+          <w:lang w:val="en-US"/>
+        </w:rPr>
+      </w:pPr>
+      <w:r>
+        <w:rPr>
+          <w:lang w:val="en-US"/>
+        </w:rPr>
+        <w:t>~</w:t>
+      </w:r>
+    </w:p>
+    <w:p>
+      <w:pPr>
+        <w:pStyle w:val="Listenabsatz"/>
+        <w:numPr>
+          <w:ilvl w:val="0"/>
+          <w:numId w:val="1"/>
+        </w:numPr>
+        <w:rPr>
+          <w:lang w:val="en-US"/>
+        </w:rPr>
+      </w:pPr>
+      <w:r>
+        <w:rPr>
+          <w:lang w:val="en-US"/>
+        </w:rPr>
+        <w:lastRenderedPageBreak/>
+        <w:t>&gt;&gt;</w:t>
+      </w:r>
+    </w:p>
+    <w:p>
+      <w:pPr>
+        <w:pStyle w:val="Listenabsatz"/>
+        <w:numPr>
+          <w:ilvl w:val="0"/>
+          <w:numId w:val="1"/>
+        </w:numPr>
+        <w:rPr>
+          <w:lang w:val="en-US"/>
+        </w:rPr>
+      </w:pPr>
+      <w:r>
+        <w:rPr>
+          <w:lang w:val="en-US"/>
+        </w:rPr>
+        <w:t>&lt;&lt;</w:t>
+      </w:r>
+    </w:p>
+    <w:p>
+      <w:pPr>
+        <w:rPr>
+          <w:lang w:val="en-US"/>
+        </w:rPr>
+      </w:pPr>
+    </w:p>
+    <w:p>
+      <w:pPr>
+        <w:rPr>
+          <w:b/>
+          <w:lang w:val="en-US"/>
+        </w:rPr>
+      </w:pPr>
+      <w:r>
+        <w:rPr>
+          <w:b/>
+          <w:lang w:val="en-US"/>
+        </w:rPr>
+        <w:t>Command:</w:t>
+      </w:r>
+    </w:p>
+    <w:p>
+      <w:pPr>
+        <w:pStyle w:val="Listenabsatz"/>
+        <w:numPr>
+          <w:ilvl w:val="0"/>
+          <w:numId w:val="1"/>
+        </w:numPr>
+        <w:rPr>
+          <w:lang w:val="en-US"/>
+        </w:rPr>
+      </w:pPr>
+      <w:r>
+        <w:rPr>
+          <w:lang w:val="en-US"/>
+        </w:rPr>
+        <w:t>=</w:t>
+      </w:r>
+    </w:p>
+    <w:p>
+      <w:pPr>
+        <w:pStyle w:val="Listenabsatz"/>
+        <w:numPr>
+          <w:ilvl w:val="0"/>
+          <w:numId w:val="1"/>
+        </w:numPr>
+        <w:rPr>
+          <w:lang w:val="en-US"/>
+        </w:rPr>
+      </w:pPr>
+      <w:r>
+        <w:rPr>
+          <w:lang w:val="en-US"/>
+        </w:rPr>
+        <w:t>++</w:t>
+      </w:r>
+    </w:p>
+    <w:p>
+      <w:pPr>
+        <w:pStyle w:val="Listenabsatz"/>
+        <w:numPr>
+          <w:ilvl w:val="0"/>
+          <w:numId w:val="1"/>
+        </w:numPr>
+        <w:rPr>
+          <w:lang w:val="en-US"/>
+        </w:rPr>
+      </w:pPr>
+      <w:r>
+        <w:rPr>
+          <w:lang w:val="en-US"/>
+        </w:rPr>
+        <w:t>--</w:t>
+      </w:r>
+    </w:p>
+    <w:p>
+      <w:pPr>
+        <w:rPr>
+          <w:lang w:val="en-US"/>
+        </w:rPr>
+      </w:pPr>
+    </w:p>
+    <w:p>
+      <w:pPr>
+        <w:rPr>
+          <w:lang w:val="en-US"/>
+        </w:rPr>
+      </w:pPr>
+    </w:p>
+    <w:p>
+      <w:pPr>
+        <w:rPr>
+          <w:lang w:val="en-US"/>
+        </w:rPr>
+      </w:pPr>
+    </w:p>
+    <w:p>
+      <w:pPr>
+        <w:rPr>
+          <w:lang w:val="en-US"/>
+        </w:rPr>
+      </w:pPr>
+      <w:r>
+        <w:rPr>
+          <w:lang w:val="en-US"/>
+        </w:rPr>
         <w:t>Jumping</w:t>
       </w:r>
     </w:p>
-    <w:p/>
-    <w:p>
-      <w:proofErr w:type="spellStart"/>
-      <w:r>
+    <w:p>
+      <w:pPr>
+        <w:rPr>
+          <w:lang w:val="en-US"/>
+        </w:rPr>
+      </w:pPr>
+    </w:p>
+    <w:p>
+      <w:pPr>
+        <w:rPr>
+          <w:lang w:val="en-US"/>
+        </w:rPr>
+      </w:pPr>
+    </w:p>
+    <w:p>
+      <w:pPr>
+        <w:rPr>
+          <w:lang w:val="en-US"/>
+        </w:rPr>
+      </w:pPr>
+      <w:r>
+        <w:rPr>
+          <w:lang w:val="en-US"/>
+        </w:rPr>
         <w:t>Conditionals</w:t>
       </w:r>
-      <w:proofErr w:type="spellEnd"/>
-    </w:p>
-    <w:p/>
-    <w:p>
-      <w:proofErr w:type="spellStart"/>
-      <w:r>
+    </w:p>
+    <w:p>
+      <w:pPr>
+        <w:rPr>
+          <w:lang w:val="en-US"/>
+        </w:rPr>
+      </w:pPr>
+    </w:p>
+    <w:p>
+      <w:pPr>
+        <w:rPr>
+          <w:lang w:val="en-US"/>
+        </w:rPr>
+      </w:pPr>
+    </w:p>
+    <w:p>
+      <w:pPr>
+        <w:rPr>
+          <w:lang w:val="en-US"/>
+        </w:rPr>
+      </w:pPr>
+      <w:r>
+        <w:rPr>
+          <w:lang w:val="en-US"/>
+        </w:rPr>
         <w:t>Subroutines</w:t>
       </w:r>
-      <w:proofErr w:type="spellEnd"/>
-    </w:p>
-    <w:p/>
+    </w:p>
+    <w:p>
+      <w:pPr>
+        <w:rPr>
+          <w:lang w:val="en-US"/>
+        </w:rPr>
+      </w:pPr>
+    </w:p>
+    <w:p>
+      <w:pPr>
+        <w:rPr>
+          <w:lang w:val="en-US"/>
+        </w:rPr>
+      </w:pPr>
+    </w:p>
     <w:p>
       <w:pPr>
         <w:rPr>
@@ -83,12 +967,26 @@
           <w:lang w:val="en-US"/>
         </w:rPr>
       </w:pPr>
+    </w:p>
+    <w:p>
+      <w:pPr>
+        <w:rPr>
+          <w:lang w:val="en-US"/>
+        </w:rPr>
+      </w:pPr>
       <w:r>
         <w:rPr>
           <w:lang w:val="en-US"/>
         </w:rPr>
         <w:t>Dynamic Memory Stuff</w:t>
       </w:r>
+    </w:p>
+    <w:p>
+      <w:pPr>
+        <w:rPr>
+          <w:lang w:val="en-US"/>
+        </w:rPr>
+      </w:pPr>
     </w:p>
     <w:p>
       <w:pPr>
@@ -155,6 +1053,126 @@
     </w:sectPr>
   </w:body>
 </w:document>
+</file>
+
+<file path=word/numbering.xml><?xml version="1.0" encoding="utf-8"?>
+<w:numbering xmlns:wpc="http://schemas.microsoft.com/office/word/2010/wordprocessingCanvas" xmlns:cx="http://schemas.microsoft.com/office/drawing/2014/chartex" xmlns:cx1="http://schemas.microsoft.com/office/drawing/2015/9/8/chartex" xmlns:cx2="http://schemas.microsoft.com/office/drawing/2015/10/21/chartex" xmlns:cx3="http://schemas.microsoft.com/office/drawing/2016/5/9/chartex" xmlns:cx4="http://schemas.microsoft.com/office/drawing/2016/5/10/chartex" xmlns:cx5="http://schemas.microsoft.com/office/drawing/2016/5/11/chartex" xmlns:cx6="http://schemas.microsoft.com/office/drawing/2016/5/12/chartex" xmlns:cx7="http://schemas.microsoft.com/office/drawing/2016/5/13/chartex" xmlns:cx8="http://schemas.microsoft.com/office/drawing/2016/5/14/chartex" xmlns:mc="http://schemas.openxmlformats.org/markup-compatibility/2006" xmlns:aink="http://schemas.microsoft.com/office/drawing/2016/ink" xmlns:am3d="http://schemas.microsoft.com/office/drawing/2017/model3d" xmlns:o="urn:schemas-microsoft-com:office:office" xmlns:oel="http://schemas.microsoft.com/office/2019/extlst" xmlns:r="http://schemas.openxmlformats.org/officeDocument/2006/relationships" xmlns:m="http://schemas.openxmlformats.org/officeDocument/2006/math" xmlns:v="urn:schemas-microsoft-com:vml" xmlns:wp14="http://schemas.microsoft.com/office/word/2010/wordprocessingDrawing" xmlns:wp="http://schemas.openxmlformats.org/drawingml/2006/wordprocessingDrawing" xmlns:w10="urn:schemas-microsoft-com:office:word" xmlns:w="http://schemas.openxmlformats.org/wordprocessingml/2006/main" xmlns:w14="http://schemas.microsoft.com/office/word/2010/wordml" xmlns:w15="http://schemas.microsoft.com/office/word/2012/wordml" xmlns:w16cex="http://schemas.microsoft.com/office/word/2018/wordml/cex" xmlns:w16cid="http://schemas.microsoft.com/office/word/2016/wordml/cid" xmlns:w16="http://schemas.microsoft.com/office/word/2018/wordml" xmlns:w16sdtdh="http://schemas.microsoft.com/office/word/2020/wordml/sdtdatahash" xmlns:w16se="http://schemas.microsoft.com/office/word/2015/wordml/symex" xmlns:wpg="http://schemas.microsoft.com/office/word/2010/wordprocessingGroup" xmlns:wpi="http://schemas.microsoft.com/office/word/2010/wordprocessingInk" xmlns:wne="http://schemas.microsoft.com/office/word/2006/wordml" xmlns:wps="http://schemas.microsoft.com/office/word/2010/wordprocessingShape" mc:Ignorable="w14 w15 w16se w16cid w16 w16cex w16sdtdh wp14">
+  <w:abstractNum w:abstractNumId="0" w15:restartNumberingAfterBreak="0">
+    <w:nsid w:val="514D3DCC"/>
+    <w:multiLevelType w:val="hybridMultilevel"/>
+    <w:tmpl w:val="C98A650A"/>
+    <w:lvl w:ilvl="0" w:tplc="8580EFD8">
+      <w:numFmt w:val="bullet"/>
+      <w:lvlText w:val=""/>
+      <w:lvlJc w:val="left"/>
+      <w:pPr>
+        <w:ind w:left="720" w:hanging="360"/>
+      </w:pPr>
+      <w:rPr>
+        <w:rFonts w:ascii="Symbol" w:eastAsiaTheme="minorHAnsi" w:hAnsi="Symbol" w:cstheme="minorBidi" w:hint="default"/>
+      </w:rPr>
+    </w:lvl>
+    <w:lvl w:ilvl="1" w:tplc="0C070003" w:tentative="1">
+      <w:start w:val="1"/>
+      <w:numFmt w:val="bullet"/>
+      <w:lvlText w:val="o"/>
+      <w:lvlJc w:val="left"/>
+      <w:pPr>
+        <w:ind w:left="1440" w:hanging="360"/>
+      </w:pPr>
+      <w:rPr>
+        <w:rFonts w:ascii="Courier New" w:hAnsi="Courier New" w:cs="Courier New" w:hint="default"/>
+      </w:rPr>
+    </w:lvl>
+    <w:lvl w:ilvl="2" w:tplc="0C070005" w:tentative="1">
+      <w:start w:val="1"/>
+      <w:numFmt w:val="bullet"/>
+      <w:lvlText w:val=""/>
+      <w:lvlJc w:val="left"/>
+      <w:pPr>
+        <w:ind w:left="2160" w:hanging="360"/>
+      </w:pPr>
+      <w:rPr>
+        <w:rFonts w:ascii="Wingdings" w:hAnsi="Wingdings" w:hint="default"/>
+      </w:rPr>
+    </w:lvl>
+    <w:lvl w:ilvl="3" w:tplc="0C070001" w:tentative="1">
+      <w:start w:val="1"/>
+      <w:numFmt w:val="bullet"/>
+      <w:lvlText w:val=""/>
+      <w:lvlJc w:val="left"/>
+      <w:pPr>
+        <w:ind w:left="2880" w:hanging="360"/>
+      </w:pPr>
+      <w:rPr>
+        <w:rFonts w:ascii="Symbol" w:hAnsi="Symbol" w:hint="default"/>
+      </w:rPr>
+    </w:lvl>
+    <w:lvl w:ilvl="4" w:tplc="0C070003" w:tentative="1">
+      <w:start w:val="1"/>
+      <w:numFmt w:val="bullet"/>
+      <w:lvlText w:val="o"/>
+      <w:lvlJc w:val="left"/>
+      <w:pPr>
+        <w:ind w:left="3600" w:hanging="360"/>
+      </w:pPr>
+      <w:rPr>
+        <w:rFonts w:ascii="Courier New" w:hAnsi="Courier New" w:cs="Courier New" w:hint="default"/>
+      </w:rPr>
+    </w:lvl>
+    <w:lvl w:ilvl="5" w:tplc="0C070005" w:tentative="1">
+      <w:start w:val="1"/>
+      <w:numFmt w:val="bullet"/>
+      <w:lvlText w:val=""/>
+      <w:lvlJc w:val="left"/>
+      <w:pPr>
+        <w:ind w:left="4320" w:hanging="360"/>
+      </w:pPr>
+      <w:rPr>
+        <w:rFonts w:ascii="Wingdings" w:hAnsi="Wingdings" w:hint="default"/>
+      </w:rPr>
+    </w:lvl>
+    <w:lvl w:ilvl="6" w:tplc="0C070001" w:tentative="1">
+      <w:start w:val="1"/>
+      <w:numFmt w:val="bullet"/>
+      <w:lvlText w:val=""/>
+      <w:lvlJc w:val="left"/>
+      <w:pPr>
+        <w:ind w:left="5040" w:hanging="360"/>
+      </w:pPr>
+      <w:rPr>
+        <w:rFonts w:ascii="Symbol" w:hAnsi="Symbol" w:hint="default"/>
+      </w:rPr>
+    </w:lvl>
+    <w:lvl w:ilvl="7" w:tplc="0C070003" w:tentative="1">
+      <w:start w:val="1"/>
+      <w:numFmt w:val="bullet"/>
+      <w:lvlText w:val="o"/>
+      <w:lvlJc w:val="left"/>
+      <w:pPr>
+        <w:ind w:left="5760" w:hanging="360"/>
+      </w:pPr>
+      <w:rPr>
+        <w:rFonts w:ascii="Courier New" w:hAnsi="Courier New" w:cs="Courier New" w:hint="default"/>
+      </w:rPr>
+    </w:lvl>
+    <w:lvl w:ilvl="8" w:tplc="0C070005" w:tentative="1">
+      <w:start w:val="1"/>
+      <w:numFmt w:val="bullet"/>
+      <w:lvlText w:val=""/>
+      <w:lvlJc w:val="left"/>
+      <w:pPr>
+        <w:ind w:left="6480" w:hanging="360"/>
+      </w:pPr>
+      <w:rPr>
+        <w:rFonts w:ascii="Wingdings" w:hAnsi="Wingdings" w:hint="default"/>
+      </w:rPr>
+    </w:lvl>
+  </w:abstractNum>
+  <w:num w:numId="1" w16cid:durableId="1834057621">
+    <w:abstractNumId w:val="0"/>
+  </w:num>
+</w:numbering>
 </file>
 
 <file path=word/styles.xml><?xml version="1.0" encoding="utf-8"?>
@@ -636,6 +1654,17 @@
       <w:lang w:val="de-DE"/>
     </w:rPr>
   </w:style>
+  <w:style w:type="paragraph" w:styleId="Listenabsatz">
+    <w:name w:val="List Paragraph"/>
+    <w:basedOn w:val="Standard"/>
+    <w:uiPriority w:val="34"/>
+    <w:qFormat/>
+    <w:rsid w:val="00426F4D"/>
+    <w:pPr>
+      <w:ind w:left="720"/>
+      <w:contextualSpacing/>
+    </w:pPr>
+  </w:style>
 </w:styles>
 </file>
 

</xml_diff>